<commit_message>
Version Alpha 1.6 Dev 2
</commit_message>
<xml_diff>
--- a/Upcoming features.docx
+++ b/Upcoming features.docx
@@ -44,22 +44,25 @@
         </w:numPr>
       </w:pPr>
       <w:r>
-        <w:t>Weapon Upgrade Points</w:t>
+        <w:t>Upgrade Points</w:t>
       </w:r>
       <w:r>
         <w:t xml:space="preserve"> can be used for weapon upgrades</w:t>
       </w:r>
-    </w:p>
-    <w:p>
-      <w:pPr>
-        <w:pStyle w:val="ListParagraph"/>
-        <w:numPr>
-          <w:ilvl w:val="0"/>
-          <w:numId w:val="1"/>
-        </w:numPr>
-      </w:pPr>
-      <w:r>
-        <w:t>Bosses will drop a boss trophy which can be used for either increasing the players max health, max armor, or speed.</w:t>
+      <w:r>
+        <w:t>, and player upgrades.</w:t>
+      </w:r>
+    </w:p>
+    <w:p>
+      <w:pPr>
+        <w:pStyle w:val="ListParagraph"/>
+        <w:numPr>
+          <w:ilvl w:val="0"/>
+          <w:numId w:val="1"/>
+        </w:numPr>
+      </w:pPr>
+      <w:r>
+        <w:t>Bosses will drop 10 weapon upgrade points</w:t>
       </w:r>
     </w:p>
     <w:p>
@@ -224,20 +227,233 @@
       </w:pPr>
       <w:r>
         <w:t>Corpses are randomized between a girl and boy marine</w:t>
+      </w:r>
+    </w:p>
+    <w:p>
+      <w:pPr>
+        <w:pStyle w:val="ListParagraph"/>
+        <w:numPr>
+          <w:ilvl w:val="0"/>
+          <w:numId w:val="1"/>
+        </w:numPr>
+      </w:pPr>
+      <w:r>
+        <w:t>New Marine helpers you can rescue from captivity and they will fight enemies for you (The closest enemy to the player.)</w:t>
+      </w:r>
+    </w:p>
+    <w:p>
+      <w:pPr>
+        <w:pStyle w:val="ListParagraph"/>
+        <w:numPr>
+          <w:ilvl w:val="0"/>
+          <w:numId w:val="1"/>
+        </w:numPr>
+      </w:pPr>
+      <w:r>
+        <w:t>Holy water which will power a new water gun weapon to burn enemies (May add fire aspect to the game, maybe bleeding out too?)</w:t>
+      </w:r>
+    </w:p>
+    <w:p>
+      <w:pPr>
+        <w:pStyle w:val="ListParagraph"/>
+        <w:numPr>
+          <w:ilvl w:val="0"/>
+          <w:numId w:val="1"/>
+        </w:numPr>
+        <w:rPr>
+          <w:b/>
+        </w:rPr>
+      </w:pPr>
+      <w:r>
+        <w:lastRenderedPageBreak/>
+        <w:t>Swimming through water blocks</w:t>
+      </w:r>
+    </w:p>
+    <w:p>
+      <w:pPr>
+        <w:pStyle w:val="ListParagraph"/>
+        <w:numPr>
+          <w:ilvl w:val="0"/>
+          <w:numId w:val="1"/>
+        </w:numPr>
+        <w:rPr>
+          <w:b/>
+        </w:rPr>
+      </w:pPr>
+      <w:r>
+        <w:t>New Sounds and textures</w:t>
       </w:r>
       <w:bookmarkStart w:id="0" w:name="_GoBack"/>
       <w:bookmarkEnd w:id="0"/>
     </w:p>
     <w:p>
       <w:pPr>
-        <w:pStyle w:val="ListParagraph"/>
-        <w:numPr>
-          <w:ilvl w:val="0"/>
-          <w:numId w:val="1"/>
-        </w:numPr>
-      </w:pPr>
-      <w:r>
-        <w:t>New Marine helpers you can rescue from captivity and they will fight enemies for you (The closest enemy to the player.)</w:t>
+        <w:rPr>
+          <w:b/>
+        </w:rPr>
+      </w:pPr>
+      <w:r>
+        <w:rPr>
+          <w:b/>
+        </w:rPr>
+        <w:t>Version Alpha 1.6 Dev 3(Optimization Dev):</w:t>
+      </w:r>
+    </w:p>
+    <w:p>
+      <w:pPr>
+        <w:pStyle w:val="ListParagraph"/>
+        <w:numPr>
+          <w:ilvl w:val="0"/>
+          <w:numId w:val="1"/>
+        </w:numPr>
+      </w:pPr>
+      <w:r>
+        <w:t xml:space="preserve">Very few features in this dev version. Mainly just optimization, parallel and distributing computing (Multi-threading) and other such things to make it easier to add new enemies and other entities to the game. Also making the game </w:t>
+      </w:r>
+      <w:proofErr w:type="spellStart"/>
+      <w:r>
+        <w:t>super duper</w:t>
+      </w:r>
+      <w:proofErr w:type="spellEnd"/>
+      <w:r>
+        <w:t xml:space="preserve"> </w:t>
+      </w:r>
+      <w:proofErr w:type="spellStart"/>
+      <w:r>
+        <w:t>uper</w:t>
+      </w:r>
+      <w:proofErr w:type="spellEnd"/>
+      <w:r>
+        <w:t xml:space="preserve"> fast!!! </w:t>
+      </w:r>
+    </w:p>
+    <w:p>
+      <w:pPr>
+        <w:pStyle w:val="ListParagraph"/>
+        <w:numPr>
+          <w:ilvl w:val="0"/>
+          <w:numId w:val="1"/>
+        </w:numPr>
+      </w:pPr>
+      <w:r>
+        <w:t>Using this new optimization, dark mages will now track corpses if the Player is farther than 2 blocks away. Otherwise it will confront the player so that the player can’t just sneak up and kill it. But it is a medic type enemy so its primary goal should be to resurrect.</w:t>
+      </w:r>
+    </w:p>
+    <w:p>
+      <w:pPr>
+        <w:pStyle w:val="ListParagraph"/>
+        <w:numPr>
+          <w:ilvl w:val="0"/>
+          <w:numId w:val="1"/>
+        </w:numPr>
+      </w:pPr>
+      <w:r>
+        <w:t>Bosses will summon enemies within the map, but the enemies summoned will not spawn on top of blocks. Enemies now will also not attack bosses, and bosses will not attack enemies. Making it harder for the player to defeat bosses as it seems to be too easy right now.</w:t>
+      </w:r>
+    </w:p>
+    <w:p>
+      <w:pPr>
+        <w:pStyle w:val="ListParagraph"/>
+        <w:numPr>
+          <w:ilvl w:val="0"/>
+          <w:numId w:val="1"/>
+        </w:numPr>
+      </w:pPr>
+      <w:r>
+        <w:t>Enemies may have a better path finding algorithm as with multi-threading it’ll be easier to have them quickly check for a path without slowing the game too much.</w:t>
+      </w:r>
+    </w:p>
+    <w:p>
+      <w:pPr>
+        <w:pStyle w:val="ListParagraph"/>
+        <w:numPr>
+          <w:ilvl w:val="0"/>
+          <w:numId w:val="1"/>
+        </w:numPr>
+      </w:pPr>
+      <w:r>
+        <w:t xml:space="preserve">Since entities will be optimized and can have multiple types of targets, </w:t>
+      </w:r>
+      <w:r>
+        <w:t xml:space="preserve">there will be a Boolean to turn an enemy into be a friendly entity. Friendly entities will now target the nearest </w:t>
+      </w:r>
+      <w:proofErr w:type="gramStart"/>
+      <w:r>
+        <w:t>non friendly</w:t>
+      </w:r>
+      <w:proofErr w:type="gramEnd"/>
+      <w:r>
+        <w:t xml:space="preserve"> entity near them. Some enemies will target items such as buttons or doors to activate them. Some enemies will target corpses like the mage. </w:t>
+      </w:r>
+      <w:proofErr w:type="spellStart"/>
+      <w:r>
+        <w:t>Etc</w:t>
+      </w:r>
+      <w:proofErr w:type="spellEnd"/>
+      <w:r>
+        <w:t>…</w:t>
+      </w:r>
+    </w:p>
+    <w:p>
+      <w:pPr>
+        <w:rPr>
+          <w:b/>
+        </w:rPr>
+      </w:pPr>
+      <w:r>
+        <w:rPr>
+          <w:b/>
+        </w:rPr>
+        <w:t>Ve</w:t>
+      </w:r>
+      <w:r>
+        <w:rPr>
+          <w:b/>
+        </w:rPr>
+        <w:t>rsion Alpha 1.7</w:t>
+      </w:r>
+      <w:r>
+        <w:rPr>
+          <w:b/>
+        </w:rPr>
+        <w:t xml:space="preserve"> (The Game taking shape):</w:t>
+      </w:r>
+    </w:p>
+    <w:p>
+      <w:pPr>
+        <w:pStyle w:val="ListParagraph"/>
+        <w:numPr>
+          <w:ilvl w:val="0"/>
+          <w:numId w:val="1"/>
+        </w:numPr>
+      </w:pPr>
+      <w:r>
+        <w:t xml:space="preserve">Campaign mode will be complete. All sound clips and things imperative to the story will be added. </w:t>
+      </w:r>
+    </w:p>
+    <w:p>
+      <w:pPr>
+        <w:pStyle w:val="ListParagraph"/>
+        <w:numPr>
+          <w:ilvl w:val="0"/>
+          <w:numId w:val="1"/>
+        </w:numPr>
+      </w:pPr>
+      <w:proofErr w:type="spellStart"/>
+      <w:r>
+        <w:t>Marvelgoth</w:t>
+      </w:r>
+      <w:proofErr w:type="spellEnd"/>
+      <w:r>
+        <w:t xml:space="preserve"> will be added… with </w:t>
+      </w:r>
+      <w:proofErr w:type="gramStart"/>
+      <w:r>
+        <w:t>all of</w:t>
+      </w:r>
+      <w:proofErr w:type="gramEnd"/>
+      <w:r>
+        <w:t xml:space="preserve"> his ferocity.</w:t>
       </w:r>
     </w:p>
     <w:p>
@@ -250,57 +466,35 @@
       </w:pPr>
       <w:r>
         <w:lastRenderedPageBreak/>
-        <w:t>Holy water which will power a new water gun weapon to burn enemies (May add fire aspect to the game, maybe bleeding out too?)</w:t>
-      </w:r>
-    </w:p>
-    <w:p>
-      <w:pPr>
-        <w:pStyle w:val="ListParagraph"/>
-        <w:numPr>
-          <w:ilvl w:val="0"/>
-          <w:numId w:val="1"/>
-        </w:numPr>
-        <w:rPr>
-          <w:b/>
-        </w:rPr>
-      </w:pPr>
-      <w:r>
-        <w:t>Swimming through water blocks</w:t>
-      </w:r>
-    </w:p>
-    <w:p>
-      <w:pPr>
-        <w:rPr>
-          <w:b/>
-        </w:rPr>
-      </w:pPr>
-      <w:r>
-        <w:rPr>
-          <w:b/>
-        </w:rPr>
-        <w:t>Ve</w:t>
-      </w:r>
-      <w:r>
-        <w:rPr>
-          <w:b/>
-        </w:rPr>
-        <w:t>rsion Alpha 1.7</w:t>
-      </w:r>
-      <w:r>
-        <w:rPr>
-          <w:b/>
-        </w:rPr>
-        <w:t xml:space="preserve"> (The Game taking shape):</w:t>
-      </w:r>
-    </w:p>
-    <w:p>
-      <w:r>
-        <w:t xml:space="preserve">Complete campaign mode, all levels will be completed, storyline will be added, at least alpha versions of all levels will be created, and possibly new bosses will be created. </w:t>
-      </w:r>
-    </w:p>
-    <w:p>
-      <w:r>
-        <w:t xml:space="preserve">Also a new Endless mode will be added that will include waves of enemies that will continue to get harder and harder until you can no longer survive. This is different from survival mode as weapon upgrades will be available after each wave, and each wave is triggered when you are ready for the next wave to begin. </w:t>
+        <w:t xml:space="preserve">Survival wave mode will be added. Player will gain upgrade points in increasing numbers after each wave where he/she can upgrade him/herself and his/her weapons. Waves will start the player activates them. Waves will get harder as the game goes on. After 20 </w:t>
+      </w:r>
+      <w:proofErr w:type="gramStart"/>
+      <w:r>
+        <w:t>waves</w:t>
+      </w:r>
+      <w:proofErr w:type="gramEnd"/>
+      <w:r>
+        <w:t xml:space="preserve"> it will loop but the enemies will get faster and stronger.</w:t>
+      </w:r>
+    </w:p>
+    <w:p>
+      <w:pPr>
+        <w:pStyle w:val="ListParagraph"/>
+        <w:numPr>
+          <w:ilvl w:val="0"/>
+          <w:numId w:val="1"/>
+        </w:numPr>
+      </w:pPr>
+      <w:r>
+        <w:t xml:space="preserve">Sandbox mode: Summon what you want, summon blocks and destroy blocks, give yourself weapons and upgrade points, </w:t>
+      </w:r>
+      <w:proofErr w:type="spellStart"/>
+      <w:r>
+        <w:t>etc</w:t>
+      </w:r>
+      <w:proofErr w:type="spellEnd"/>
+      <w:r>
+        <w:t>… Also choose mode of textures.</w:t>
       </w:r>
     </w:p>
     <w:p>
@@ -323,13 +517,51 @@
       </w:r>
     </w:p>
     <w:p>
-      <w:r>
-        <w:t>If not already done, tops of walls will be rendered, ceilings will be rendered, blocks on top of blocks, skybox will be created, new textures for everything that aren’t already taken by the internet. New sounds and music that are custom, everything will now be made unique to this game, and this game only.</w:t>
-      </w:r>
-    </w:p>
-    <w:p>
-      <w:r>
-        <w:t xml:space="preserve">A different corpse graphic for each different enemy, including animations for deaths of enemies. </w:t>
+      <w:pPr>
+        <w:pStyle w:val="ListParagraph"/>
+        <w:numPr>
+          <w:ilvl w:val="0"/>
+          <w:numId w:val="1"/>
+        </w:numPr>
+      </w:pPr>
+      <w:r>
+        <w:t xml:space="preserve">Tops of walls and bottoms of walls if it takes me a year to add. </w:t>
+      </w:r>
+    </w:p>
+    <w:p>
+      <w:pPr>
+        <w:pStyle w:val="ListParagraph"/>
+        <w:numPr>
+          <w:ilvl w:val="0"/>
+          <w:numId w:val="1"/>
+        </w:numPr>
+      </w:pPr>
+      <w:r>
+        <w:t>All textures will be optimized and more high depth</w:t>
+      </w:r>
+    </w:p>
+    <w:p>
+      <w:pPr>
+        <w:pStyle w:val="ListParagraph"/>
+        <w:numPr>
+          <w:ilvl w:val="0"/>
+          <w:numId w:val="1"/>
+        </w:numPr>
+      </w:pPr>
+      <w:r>
+        <w:t>All animations will be complete and better.</w:t>
+      </w:r>
+    </w:p>
+    <w:p>
+      <w:pPr>
+        <w:pStyle w:val="ListParagraph"/>
+        <w:numPr>
+          <w:ilvl w:val="0"/>
+          <w:numId w:val="1"/>
+        </w:numPr>
+      </w:pPr>
+      <w:r>
+        <w:t>Walls won’t stretch. I will work until this is fixed!</w:t>
       </w:r>
     </w:p>
     <w:p>
@@ -348,20 +580,80 @@
         <w:rPr>
           <w:b/>
         </w:rPr>
-        <w:t>(The VILE Optimization update):</w:t>
-      </w:r>
-    </w:p>
-    <w:p>
-      <w:r>
-        <w:t xml:space="preserve">Sounds will be quieter when the enemy is farther away, </w:t>
-      </w:r>
+        <w:t>(</w:t>
+      </w:r>
+      <w:r>
+        <w:rPr>
+          <w:b/>
+        </w:rPr>
+        <w:t>I see the light update</w:t>
+      </w:r>
+      <w:r>
+        <w:rPr>
+          <w:b/>
+        </w:rPr>
+        <w:t>):</w:t>
+      </w:r>
+    </w:p>
+    <w:p>
+      <w:pPr>
+        <w:pStyle w:val="ListParagraph"/>
+        <w:numPr>
+          <w:ilvl w:val="0"/>
+          <w:numId w:val="1"/>
+        </w:numPr>
+      </w:pPr>
+      <w:r>
+        <w:t>Better lighting system. Lights will draw vectors from their sources to all blocks in the surrounding radius and depending on their distance away they may or may not have an effect.</w:t>
+      </w:r>
+    </w:p>
+    <w:p>
+      <w:pPr>
+        <w:pStyle w:val="ListParagraph"/>
+        <w:numPr>
+          <w:ilvl w:val="0"/>
+          <w:numId w:val="1"/>
+        </w:numPr>
+      </w:pPr>
+      <w:r>
+        <w:t xml:space="preserve">Completely dark rooms. </w:t>
+      </w:r>
+      <w:proofErr w:type="gramStart"/>
+      <w:r>
+        <w:t>Also</w:t>
+      </w:r>
+      <w:proofErr w:type="gramEnd"/>
+      <w:r>
+        <w:t xml:space="preserve"> light switches turning lights on and off</w:t>
+      </w:r>
+    </w:p>
+    <w:p>
+      <w:pPr>
+        <w:pStyle w:val="ListParagraph"/>
+        <w:numPr>
+          <w:ilvl w:val="0"/>
+          <w:numId w:val="1"/>
+        </w:numPr>
+      </w:pPr>
+      <w:r>
+        <w:t>Flickering lights</w:t>
+      </w:r>
+    </w:p>
+    <w:p>
+      <w:pPr>
+        <w:pStyle w:val="ListParagraph"/>
+        <w:numPr>
+          <w:ilvl w:val="0"/>
+          <w:numId w:val="1"/>
+        </w:numPr>
+      </w:pPr>
       <w:proofErr w:type="spellStart"/>
       <w:r>
-        <w:t>etc</w:t>
+        <w:t>Etc</w:t>
       </w:r>
       <w:proofErr w:type="spellEnd"/>
       <w:r>
-        <w:t>…, and methods and algorithms will be researched to make the game even faster, and the code will be even more optimized. Hopefully all bugs by this point will be fixed.</w:t>
+        <w:t>…</w:t>
       </w:r>
     </w:p>
     <w:p/>
@@ -375,7 +667,6 @@
         <w:rPr>
           <w:b/>
         </w:rPr>
-        <w:lastRenderedPageBreak/>
         <w:t xml:space="preserve">Vile </w:t>
       </w:r>
       <w:r>
@@ -388,182 +679,110 @@
         <w:rPr>
           <w:b/>
         </w:rPr>
-        <w:t xml:space="preserve"> (I see the light update):</w:t>
-      </w:r>
-    </w:p>
-    <w:p>
-      <w:r>
-        <w:t xml:space="preserve">New and better lighting system will be used, and levels lighting will be greatly optimized, updated, and look more real. Lamps and torches will cast shadows and will emit light to a room. Ceiling lamps, light switches, </w:t>
+        <w:t xml:space="preserve"> (</w:t>
+      </w:r>
+      <w:r>
+        <w:rPr>
+          <w:b/>
+        </w:rPr>
+        <w:t>Mapping out the future</w:t>
+      </w:r>
+      <w:r>
+        <w:rPr>
+          <w:b/>
+        </w:rPr>
+        <w:t>):</w:t>
+      </w:r>
+    </w:p>
+    <w:p>
+      <w:pPr>
+        <w:pStyle w:val="ListParagraph"/>
+        <w:numPr>
+          <w:ilvl w:val="0"/>
+          <w:numId w:val="1"/>
+        </w:numPr>
+      </w:pPr>
+      <w:r>
+        <w:t>Walls of shorter and longer widths. Blocks on top of other blocks. Just better map creation over all to make a more real game experience.</w:t>
+      </w:r>
+    </w:p>
+    <w:p>
+      <w:pPr>
+        <w:pStyle w:val="ListParagraph"/>
+        <w:numPr>
+          <w:ilvl w:val="0"/>
+          <w:numId w:val="1"/>
+        </w:numPr>
+      </w:pPr>
+      <w:r>
+        <w:t>Maps redone to accompany this new change.</w:t>
+      </w:r>
+    </w:p>
+    <w:p/>
+    <w:p>
+      <w:pPr>
+        <w:rPr>
+          <w:b/>
+        </w:rPr>
+      </w:pPr>
+      <w:r>
+        <w:rPr>
+          <w:b/>
+        </w:rPr>
+        <w:t>Eventually:</w:t>
+      </w:r>
+    </w:p>
+    <w:p>
+      <w:pPr>
+        <w:rPr>
+          <w:b/>
+        </w:rPr>
+      </w:pPr>
+      <w:r>
+        <w:rPr>
+          <w:b/>
+        </w:rPr>
+        <w:t xml:space="preserve">If I ever find out how to fix or do these things… </w:t>
+      </w:r>
+      <w:r>
+        <w:rPr>
+          <w:b/>
+        </w:rPr>
+        <w:t>Render to</w:t>
+      </w:r>
+      <w:r>
+        <w:rPr>
+          <w:b/>
+        </w:rPr>
+        <w:t>ps of walls,</w:t>
+      </w:r>
+      <w:r>
+        <w:rPr>
+          <w:b/>
+        </w:rPr>
+        <w:t xml:space="preserve"> create skybox/</w:t>
       </w:r>
       <w:proofErr w:type="spellStart"/>
       <w:r>
-        <w:t>etc</w:t>
+        <w:rPr>
+          <w:b/>
+        </w:rPr>
+        <w:t>skydome</w:t>
       </w:r>
       <w:proofErr w:type="spellEnd"/>
       <w:r>
-        <w:t>…</w:t>
-      </w:r>
-    </w:p>
-    <w:p/>
-    <w:p>
-      <w:pPr>
-        <w:rPr>
-          <w:b/>
-        </w:rPr>
-      </w:pPr>
-      <w:r>
-        <w:rPr>
-          <w:b/>
-        </w:rPr>
-        <w:t>Beta Transition Test update:</w:t>
-      </w:r>
-    </w:p>
-    <w:p>
-      <w:r>
-        <w:t xml:space="preserve">New widths and lengths of blocks, new shaped blocks, </w:t>
-      </w:r>
-      <w:proofErr w:type="spellStart"/>
-      <w:r>
-        <w:t>etc</w:t>
-      </w:r>
-      <w:proofErr w:type="spellEnd"/>
-      <w:r>
-        <w:t>… This is a test to see if collision detection and the new graphical interface can support such a thing, and then will be extensively tested. If these new blocks work in the game, more complex level designs can be created, and more realistic structures can be implemented.</w:t>
-      </w:r>
-    </w:p>
-    <w:p/>
-    <w:p>
-      <w:pPr>
-        <w:rPr>
-          <w:b/>
-        </w:rPr>
-      </w:pPr>
-      <w:r>
-        <w:rPr>
-          <w:b/>
-        </w:rPr>
-        <w:t xml:space="preserve">BETA Versions will be focused mainly on fixing bugs, adding features based on suggestions from people, and extensive testing by groups of people interested in testing the game. </w:t>
-      </w:r>
-    </w:p>
-    <w:p/>
-    <w:p>
-      <w:pPr>
-        <w:rPr>
-          <w:b/>
-        </w:rPr>
-      </w:pPr>
-      <w:r>
-        <w:rPr>
-          <w:b/>
-        </w:rPr>
-        <w:t>Eventually:</w:t>
-      </w:r>
-    </w:p>
-    <w:p>
-      <w:pPr>
-        <w:rPr>
-          <w:b/>
-        </w:rPr>
-      </w:pPr>
-      <w:r>
-        <w:rPr>
-          <w:b/>
-        </w:rPr>
-        <w:t xml:space="preserve">If I ever find out how to fix or do these things… </w:t>
-      </w:r>
-      <w:r>
-        <w:rPr>
-          <w:b/>
-        </w:rPr>
-        <w:t>Render to</w:t>
-      </w:r>
-      <w:r>
-        <w:rPr>
-          <w:b/>
-        </w:rPr>
-        <w:t>ps of walls,</w:t>
-      </w:r>
-      <w:r>
-        <w:rPr>
-          <w:b/>
-        </w:rPr>
-        <w:t xml:space="preserve"> create skybox/</w:t>
-      </w:r>
-      <w:proofErr w:type="spellStart"/>
-      <w:r>
-        <w:rPr>
-          <w:b/>
-        </w:rPr>
-        <w:t>skydome</w:t>
-      </w:r>
-      <w:proofErr w:type="spellEnd"/>
-      <w:r>
-        <w:rPr>
-          <w:b/>
-        </w:rPr>
-        <w:t xml:space="preserve">, stop wall stretching, and allow </w:t>
-      </w:r>
-      <w:proofErr w:type="spellStart"/>
-      <w:r>
-        <w:rPr>
-          <w:b/>
-        </w:rPr>
-        <w:t>seeThrough</w:t>
-      </w:r>
-      <w:proofErr w:type="spellEnd"/>
-      <w:r>
-        <w:rPr>
-          <w:b/>
-        </w:rPr>
-        <w:t xml:space="preserve"> blocks to be seen over blocks of shorter </w:t>
-      </w:r>
-      <w:proofErr w:type="spellStart"/>
-      <w:r>
-        <w:rPr>
-          <w:b/>
-        </w:rPr>
-        <w:t>hieghts</w:t>
-      </w:r>
-      <w:proofErr w:type="spellEnd"/>
-      <w:r>
-        <w:rPr>
-          <w:b/>
-        </w:rPr>
-        <w:t xml:space="preserve"> without </w:t>
-      </w:r>
-    </w:p>
-    <w:p>
-      <w:pPr>
-        <w:rPr>
-          <w:b/>
-        </w:rPr>
-      </w:pPr>
-      <w:r>
-        <w:rPr>
-          <w:b/>
-        </w:rPr>
-        <w:t xml:space="preserve">Causing shorter blocks on the other side of the </w:t>
-      </w:r>
-      <w:proofErr w:type="spellStart"/>
-      <w:r>
-        <w:rPr>
-          <w:b/>
-        </w:rPr>
-        <w:t>s</w:t>
-      </w:r>
-      <w:r>
-        <w:rPr>
-          <w:b/>
-        </w:rPr>
-        <w:t>eeThrough</w:t>
-      </w:r>
-      <w:proofErr w:type="spellEnd"/>
-      <w:r>
-        <w:rPr>
-          <w:b/>
-        </w:rPr>
-        <w:t xml:space="preserve"> blocks not to be seen, have bullets shoot directly from the center.</w:t>
-      </w:r>
+        <w:rPr>
+          <w:b/>
+        </w:rPr>
+        <w:t>, stop wall stretching,</w:t>
+      </w:r>
+    </w:p>
+    <w:p>
+      <w:pPr>
+        <w:rPr>
+          <w:b/>
+        </w:rPr>
+      </w:pPr>
     </w:p>
     <w:sectPr>
       <w:pgSz w:w="12240" w:h="15840"/>

</xml_diff>

<commit_message>
Update before start of project
</commit_message>
<xml_diff>
--- a/Upcoming features.docx
+++ b/Upcoming features.docx
@@ -283,6 +283,49 @@
       <w:r>
         <w:t>New Sounds and textures</w:t>
       </w:r>
+    </w:p>
+    <w:p>
+      <w:pPr>
+        <w:rPr>
+          <w:b/>
+        </w:rPr>
+      </w:pPr>
+      <w:r>
+        <w:rPr>
+          <w:b/>
+        </w:rPr>
+        <w:t>Version Alpha 1.6 Dev 3(Optimization Dev):</w:t>
+      </w:r>
+    </w:p>
+    <w:p>
+      <w:r>
+        <w:rPr>
+          <w:b/>
+        </w:rPr>
+        <w:tab/>
+      </w:r>
+      <w:r>
+        <w:t xml:space="preserve">Will optimize many components of gameplay making the game faster (using multi-threading) and having more optimized code. Also with this update is the update of collision detection to deal with the fact that walls can now be placed in the air. Lots of bug fixes, and changes to the maps to make them tell more of a story now instead of just being kind of there like they were. </w:t>
+      </w:r>
+      <w:proofErr w:type="gramStart"/>
+      <w:r>
+        <w:t>Also</w:t>
+      </w:r>
+      <w:proofErr w:type="gramEnd"/>
+      <w:r>
+        <w:t xml:space="preserve"> there are now resource packs that the game loads in instead of having various themes. Resource packs allow the user to customize the game to their liking by changing game mechanics, audio, textures, and the maps that the player can play, but does not change the default mechanics of the game or engine.</w:t>
+      </w:r>
+      <w:r>
+        <w:t xml:space="preserve"> Also items and entities are given more attributes so that doors can raise to different heights, doors and elevators can continue to keep moving, custom audio queues can be played upon activation of certain items, </w:t>
+      </w:r>
+      <w:proofErr w:type="spellStart"/>
+      <w:r>
+        <w:t>etc</w:t>
+      </w:r>
+      <w:proofErr w:type="spellEnd"/>
+      <w:r>
+        <w:t xml:space="preserve">… Also you can now crouch under blocks. </w:t>
+      </w:r>
       <w:bookmarkStart w:id="0" w:name="_GoBack"/>
       <w:bookmarkEnd w:id="0"/>
     </w:p>
@@ -296,217 +339,101 @@
         <w:rPr>
           <w:b/>
         </w:rPr>
-        <w:t>Version Alpha 1.6 Dev 3(Optimization Dev):</w:t>
-      </w:r>
-    </w:p>
-    <w:p>
-      <w:pPr>
-        <w:pStyle w:val="ListParagraph"/>
-        <w:numPr>
-          <w:ilvl w:val="0"/>
-          <w:numId w:val="1"/>
-        </w:numPr>
-      </w:pPr>
-      <w:r>
-        <w:t xml:space="preserve">Very few features in this dev version. Mainly just optimization, parallel and distributing computing (Multi-threading) and other such things to make it easier to add new enemies and other entities to the game. Also making the game </w:t>
-      </w:r>
+        <w:t>Ve</w:t>
+      </w:r>
+      <w:r>
+        <w:rPr>
+          <w:b/>
+        </w:rPr>
+        <w:t>rsion Alpha 1.7</w:t>
+      </w:r>
+      <w:r>
+        <w:rPr>
+          <w:b/>
+        </w:rPr>
+        <w:t xml:space="preserve"> (The Game taking shape):</w:t>
+      </w:r>
+    </w:p>
+    <w:p>
+      <w:pPr>
+        <w:pStyle w:val="ListParagraph"/>
+        <w:numPr>
+          <w:ilvl w:val="0"/>
+          <w:numId w:val="1"/>
+        </w:numPr>
+      </w:pPr>
+      <w:r>
+        <w:t xml:space="preserve">Campaign mode will be complete. All sound clips and things imperative to the story will be added. </w:t>
+      </w:r>
+    </w:p>
+    <w:p>
+      <w:pPr>
+        <w:pStyle w:val="ListParagraph"/>
+        <w:numPr>
+          <w:ilvl w:val="0"/>
+          <w:numId w:val="1"/>
+        </w:numPr>
+      </w:pPr>
       <w:proofErr w:type="spellStart"/>
       <w:r>
-        <w:t>super duper</w:t>
+        <w:t>Marvelgoth</w:t>
       </w:r>
       <w:proofErr w:type="spellEnd"/>
       <w:r>
-        <w:t xml:space="preserve"> </w:t>
+        <w:t xml:space="preserve"> will be added… with </w:t>
+      </w:r>
+      <w:proofErr w:type="gramStart"/>
+      <w:r>
+        <w:t>all of</w:t>
+      </w:r>
+      <w:proofErr w:type="gramEnd"/>
+      <w:r>
+        <w:t xml:space="preserve"> his ferocity.</w:t>
+      </w:r>
+    </w:p>
+    <w:p>
+      <w:pPr>
+        <w:pStyle w:val="ListParagraph"/>
+        <w:numPr>
+          <w:ilvl w:val="0"/>
+          <w:numId w:val="1"/>
+        </w:numPr>
+      </w:pPr>
+      <w:r>
+        <w:t>Survival wave mode will be added. Player will gain upgrade points in increasing numbers after each wave where he/she can upgrade him/herself and his/her weapons. Waves will start the player activates them. Waves will get harder as the game goes on. After 20 waves it will loop but the enemies will get faster and stronger.</w:t>
+      </w:r>
+    </w:p>
+    <w:p>
+      <w:pPr>
+        <w:pStyle w:val="ListParagraph"/>
+        <w:numPr>
+          <w:ilvl w:val="0"/>
+          <w:numId w:val="1"/>
+        </w:numPr>
+      </w:pPr>
+      <w:r>
+        <w:t xml:space="preserve">Sandbox mode: Summon what you want, summon blocks and destroy blocks, give yourself weapons and upgrade points, </w:t>
       </w:r>
       <w:proofErr w:type="spellStart"/>
       <w:r>
-        <w:t>uper</w:t>
+        <w:t>etc</w:t>
       </w:r>
       <w:proofErr w:type="spellEnd"/>
       <w:r>
-        <w:t xml:space="preserve"> fast!!! </w:t>
-      </w:r>
-    </w:p>
-    <w:p>
-      <w:pPr>
-        <w:pStyle w:val="ListParagraph"/>
-        <w:numPr>
-          <w:ilvl w:val="0"/>
-          <w:numId w:val="1"/>
-        </w:numPr>
-      </w:pPr>
-      <w:r>
-        <w:t>Using this new optimization, dark mages will now track corpses if the Player is farther than 2 blocks away. Otherwise it will confront the player so that the player can’t just sneak up and kill it. But it is a medic type enemy so its primary goal should be to resurrect.</w:t>
-      </w:r>
-    </w:p>
-    <w:p>
-      <w:pPr>
-        <w:pStyle w:val="ListParagraph"/>
-        <w:numPr>
-          <w:ilvl w:val="0"/>
-          <w:numId w:val="1"/>
-        </w:numPr>
-      </w:pPr>
-      <w:r>
-        <w:t>Bosses will summon enemies within the map, but the enemies summoned will not spawn on top of blocks. Enemies now will also not attack bosses, and bosses will not attack enemies. Making it harder for the player to defeat bosses as it seems to be too easy right now.</w:t>
-      </w:r>
-    </w:p>
-    <w:p>
-      <w:pPr>
-        <w:pStyle w:val="ListParagraph"/>
-        <w:numPr>
-          <w:ilvl w:val="0"/>
-          <w:numId w:val="1"/>
-        </w:numPr>
-      </w:pPr>
-      <w:r>
-        <w:t>Enemies may have a better path finding algorithm as with multi-threading it’ll be easier to have them quickly check for a path without slowing the game too much.</w:t>
-      </w:r>
-    </w:p>
-    <w:p>
-      <w:pPr>
-        <w:pStyle w:val="ListParagraph"/>
-        <w:numPr>
-          <w:ilvl w:val="0"/>
-          <w:numId w:val="1"/>
-        </w:numPr>
-      </w:pPr>
-      <w:r>
-        <w:t xml:space="preserve">Since entities will be optimized and can have multiple types of targets, </w:t>
-      </w:r>
-      <w:r>
-        <w:t xml:space="preserve">there will be a Boolean to turn an enemy into be a friendly entity. Friendly entities will now target the nearest </w:t>
-      </w:r>
-      <w:proofErr w:type="gramStart"/>
-      <w:r>
-        <w:t>non friendly</w:t>
-      </w:r>
-      <w:proofErr w:type="gramEnd"/>
-      <w:r>
-        <w:t xml:space="preserve"> entity near them. Some enemies will target items such as buttons or doors to activate them. Some enemies will target corpses like the mage. </w:t>
-      </w:r>
-      <w:proofErr w:type="spellStart"/>
-      <w:r>
-        <w:t>Etc</w:t>
-      </w:r>
-      <w:proofErr w:type="spellEnd"/>
-      <w:r>
-        <w:t>…</w:t>
-      </w:r>
-    </w:p>
-    <w:p>
-      <w:pPr>
-        <w:rPr>
-          <w:b/>
-        </w:rPr>
-      </w:pPr>
-      <w:r>
-        <w:rPr>
-          <w:b/>
-        </w:rPr>
-        <w:t>Ve</w:t>
-      </w:r>
-      <w:r>
-        <w:rPr>
-          <w:b/>
-        </w:rPr>
-        <w:t>rsion Alpha 1.7</w:t>
-      </w:r>
-      <w:r>
-        <w:rPr>
-          <w:b/>
-        </w:rPr>
-        <w:t xml:space="preserve"> (The Game taking shape):</w:t>
-      </w:r>
-    </w:p>
-    <w:p>
-      <w:pPr>
-        <w:pStyle w:val="ListParagraph"/>
-        <w:numPr>
-          <w:ilvl w:val="0"/>
-          <w:numId w:val="1"/>
-        </w:numPr>
-      </w:pPr>
-      <w:r>
-        <w:t xml:space="preserve">Campaign mode will be complete. All sound clips and things imperative to the story will be added. </w:t>
-      </w:r>
-    </w:p>
-    <w:p>
-      <w:pPr>
-        <w:pStyle w:val="ListParagraph"/>
-        <w:numPr>
-          <w:ilvl w:val="0"/>
-          <w:numId w:val="1"/>
-        </w:numPr>
-      </w:pPr>
-      <w:proofErr w:type="spellStart"/>
-      <w:r>
-        <w:t>Marvelgoth</w:t>
-      </w:r>
-      <w:proofErr w:type="spellEnd"/>
-      <w:r>
-        <w:t xml:space="preserve"> will be added… with </w:t>
-      </w:r>
-      <w:proofErr w:type="gramStart"/>
-      <w:r>
-        <w:t>all of</w:t>
-      </w:r>
-      <w:proofErr w:type="gramEnd"/>
-      <w:r>
-        <w:t xml:space="preserve"> his ferocity.</w:t>
-      </w:r>
-    </w:p>
-    <w:p>
-      <w:pPr>
-        <w:pStyle w:val="ListParagraph"/>
-        <w:numPr>
-          <w:ilvl w:val="0"/>
-          <w:numId w:val="1"/>
-        </w:numPr>
-      </w:pPr>
-      <w:r>
+        <w:t>… Also choose mode of textures.</w:t>
+      </w:r>
+    </w:p>
+    <w:p>
+      <w:pPr>
+        <w:rPr>
+          <w:b/>
+        </w:rPr>
+      </w:pPr>
+      <w:r>
+        <w:rPr>
+          <w:b/>
+        </w:rPr>
         <w:lastRenderedPageBreak/>
-        <w:t xml:space="preserve">Survival wave mode will be added. Player will gain upgrade points in increasing numbers after each wave where he/she can upgrade him/herself and his/her weapons. Waves will start the player activates them. Waves will get harder as the game goes on. After 20 </w:t>
-      </w:r>
-      <w:proofErr w:type="gramStart"/>
-      <w:r>
-        <w:t>waves</w:t>
-      </w:r>
-      <w:proofErr w:type="gramEnd"/>
-      <w:r>
-        <w:t xml:space="preserve"> it will loop but the enemies will get faster and stronger.</w:t>
-      </w:r>
-    </w:p>
-    <w:p>
-      <w:pPr>
-        <w:pStyle w:val="ListParagraph"/>
-        <w:numPr>
-          <w:ilvl w:val="0"/>
-          <w:numId w:val="1"/>
-        </w:numPr>
-      </w:pPr>
-      <w:r>
-        <w:t xml:space="preserve">Sandbox mode: Summon what you want, summon blocks and destroy blocks, give yourself weapons and upgrade points, </w:t>
-      </w:r>
-      <w:proofErr w:type="spellStart"/>
-      <w:r>
-        <w:t>etc</w:t>
-      </w:r>
-      <w:proofErr w:type="spellEnd"/>
-      <w:r>
-        <w:t>… Also choose mode of textures.</w:t>
-      </w:r>
-    </w:p>
-    <w:p>
-      <w:pPr>
-        <w:rPr>
-          <w:b/>
-        </w:rPr>
-      </w:pPr>
-      <w:r>
-        <w:rPr>
-          <w:b/>
-        </w:rPr>
         <w:t>Version Alpha 1.8</w:t>
       </w:r>
       <w:r>

</xml_diff>

<commit_message>
Attempting to fix multiplayer and also adding custom death messages
</commit_message>
<xml_diff>
--- a/Upcoming features.docx
+++ b/Upcoming features.docx
@@ -19,7 +19,19 @@
         <w:rPr>
           <w:b/>
         </w:rPr>
-        <w:t>Version Alpha 1.6 (The Weapon and Item update):</w:t>
+        <w:t>Version Alpha 1.</w:t>
+      </w:r>
+      <w:r>
+        <w:rPr>
+          <w:b/>
+        </w:rPr>
+        <w:t>8</w:t>
+      </w:r>
+      <w:r>
+        <w:rPr>
+          <w:b/>
+        </w:rPr>
+        <w:t xml:space="preserve"> (The Weapon and Item update):</w:t>
       </w:r>
     </w:p>
     <w:p>
@@ -94,66 +106,6 @@
         </w:numPr>
       </w:pPr>
       <w:r>
-        <w:t>Tons and tons and tons of bug fixes</w:t>
-      </w:r>
-    </w:p>
-    <w:p>
-      <w:pPr>
-        <w:pStyle w:val="ListParagraph"/>
-        <w:numPr>
-          <w:ilvl w:val="0"/>
-          <w:numId w:val="1"/>
-        </w:numPr>
-      </w:pPr>
-      <w:r>
-        <w:t>Eyesight mechanic added to the game for any entity in the game</w:t>
-      </w:r>
-    </w:p>
-    <w:p>
-      <w:pPr>
-        <w:pStyle w:val="ListParagraph"/>
-        <w:numPr>
-          <w:ilvl w:val="0"/>
-          <w:numId w:val="1"/>
-        </w:numPr>
-      </w:pPr>
-      <w:r>
-        <w:t>Invisibility crystal now turns player invisible so enemies cannot see him/her</w:t>
-      </w:r>
-    </w:p>
-    <w:p>
-      <w:pPr>
-        <w:pStyle w:val="ListParagraph"/>
-        <w:numPr>
-          <w:ilvl w:val="0"/>
-          <w:numId w:val="1"/>
-        </w:numPr>
-      </w:pPr>
-      <w:r>
-        <w:t>Code is Optimized</w:t>
-      </w:r>
-    </w:p>
-    <w:p>
-      <w:pPr>
-        <w:pStyle w:val="ListParagraph"/>
-        <w:numPr>
-          <w:ilvl w:val="0"/>
-          <w:numId w:val="1"/>
-        </w:numPr>
-      </w:pPr>
-      <w:r>
-        <w:t>Teleporters are added</w:t>
-      </w:r>
-    </w:p>
-    <w:p>
-      <w:pPr>
-        <w:pStyle w:val="ListParagraph"/>
-        <w:numPr>
-          <w:ilvl w:val="0"/>
-          <w:numId w:val="1"/>
-        </w:numPr>
-      </w:pPr>
-      <w:r>
         <w:t>New textures and GUI textures</w:t>
       </w:r>
     </w:p>
@@ -166,78 +118,6 @@
         </w:numPr>
       </w:pPr>
       <w:r>
-        <w:t>New Levels and more story mode additions to add to the story</w:t>
-      </w:r>
-    </w:p>
-    <w:p>
-      <w:pPr>
-        <w:pStyle w:val="ListParagraph"/>
-        <w:numPr>
-          <w:ilvl w:val="0"/>
-          <w:numId w:val="1"/>
-        </w:numPr>
-      </w:pPr>
-      <w:r>
-        <w:t>Rocket mechanics and physics, as well as explosion physics</w:t>
-      </w:r>
-    </w:p>
-    <w:p>
-      <w:pPr>
-        <w:pStyle w:val="ListParagraph"/>
-        <w:numPr>
-          <w:ilvl w:val="0"/>
-          <w:numId w:val="1"/>
-        </w:numPr>
-      </w:pPr>
-      <w:r>
-        <w:t>New game mechanics with buttons and such and activating things</w:t>
-      </w:r>
-    </w:p>
-    <w:p>
-      <w:pPr>
-        <w:pStyle w:val="ListParagraph"/>
-        <w:numPr>
-          <w:ilvl w:val="0"/>
-          <w:numId w:val="1"/>
-        </w:numPr>
-      </w:pPr>
-      <w:r>
-        <w:t>Tutorial mode added so player can learn how the game looks and plays</w:t>
-      </w:r>
-    </w:p>
-    <w:p>
-      <w:pPr>
-        <w:pStyle w:val="ListParagraph"/>
-        <w:numPr>
-          <w:ilvl w:val="0"/>
-          <w:numId w:val="1"/>
-        </w:numPr>
-      </w:pPr>
-      <w:r>
-        <w:t>Better rendering method fixing the glass not rendering sometimes bug</w:t>
-      </w:r>
-    </w:p>
-    <w:p>
-      <w:pPr>
-        <w:pStyle w:val="ListParagraph"/>
-        <w:numPr>
-          <w:ilvl w:val="0"/>
-          <w:numId w:val="1"/>
-        </w:numPr>
-      </w:pPr>
-      <w:r>
-        <w:t>Corpses are randomized between a girl and boy marine</w:t>
-      </w:r>
-    </w:p>
-    <w:p>
-      <w:pPr>
-        <w:pStyle w:val="ListParagraph"/>
-        <w:numPr>
-          <w:ilvl w:val="0"/>
-          <w:numId w:val="1"/>
-        </w:numPr>
-      </w:pPr>
-      <w:r>
         <w:t>New Marine helpers you can rescue from captivity and they will fight enemies for you (The closest enemy to the player.)</w:t>
       </w:r>
     </w:p>
@@ -265,47 +145,257 @@
         </w:rPr>
       </w:pPr>
       <w:r>
+        <w:t>Swimming through water blocks</w:t>
+      </w:r>
+    </w:p>
+    <w:p>
+      <w:pPr>
+        <w:pStyle w:val="ListParagraph"/>
+        <w:numPr>
+          <w:ilvl w:val="0"/>
+          <w:numId w:val="1"/>
+        </w:numPr>
+        <w:rPr>
+          <w:b/>
+        </w:rPr>
+      </w:pPr>
+      <w:r>
+        <w:t>New Sounds and textures</w:t>
+      </w:r>
+    </w:p>
+    <w:p>
+      <w:pPr>
+        <w:rPr>
+          <w:b/>
+        </w:rPr>
+      </w:pPr>
+      <w:r>
+        <w:rPr>
+          <w:b/>
+        </w:rPr>
+        <w:t>Ve</w:t>
+      </w:r>
+      <w:r>
+        <w:rPr>
+          <w:b/>
+        </w:rPr>
+        <w:t>rsion Alpha 1.</w:t>
+      </w:r>
+      <w:r>
+        <w:rPr>
+          <w:b/>
+        </w:rPr>
+        <w:t>9</w:t>
+      </w:r>
+      <w:r>
+        <w:rPr>
+          <w:b/>
+        </w:rPr>
+        <w:t xml:space="preserve"> (The Game taking shape):</w:t>
+      </w:r>
+    </w:p>
+    <w:p>
+      <w:pPr>
+        <w:pStyle w:val="ListParagraph"/>
+        <w:numPr>
+          <w:ilvl w:val="0"/>
+          <w:numId w:val="1"/>
+        </w:numPr>
+      </w:pPr>
+      <w:r>
+        <w:t xml:space="preserve">Campaign mode will be complete. All sound clips and things imperative to the story will be added. </w:t>
+      </w:r>
+    </w:p>
+    <w:p>
+      <w:pPr>
+        <w:pStyle w:val="ListParagraph"/>
+        <w:numPr>
+          <w:ilvl w:val="0"/>
+          <w:numId w:val="1"/>
+        </w:numPr>
+      </w:pPr>
+      <w:proofErr w:type="spellStart"/>
+      <w:r>
+        <w:t>Marvelgoth</w:t>
+      </w:r>
+      <w:proofErr w:type="spellEnd"/>
+      <w:r>
+        <w:t xml:space="preserve"> will be added… with </w:t>
+      </w:r>
+      <w:proofErr w:type="gramStart"/>
+      <w:r>
+        <w:t>all of</w:t>
+      </w:r>
+      <w:proofErr w:type="gramEnd"/>
+      <w:r>
+        <w:t xml:space="preserve"> his ferocity.</w:t>
+      </w:r>
+    </w:p>
+    <w:p>
+      <w:pPr>
+        <w:pStyle w:val="ListParagraph"/>
+        <w:numPr>
+          <w:ilvl w:val="0"/>
+          <w:numId w:val="1"/>
+        </w:numPr>
+      </w:pPr>
+      <w:r>
+        <w:t>Survival wave mode will be added. Player will gain upgrade points in increasing numbers after each wave where he/she can upgrade him/herself and his/her weapons. Waves will start the player activates them. Waves will get harder as the game goes on. After 20 waves it will loop but the enemies will get faster and stronger.</w:t>
+      </w:r>
+    </w:p>
+    <w:p>
+      <w:pPr>
+        <w:pStyle w:val="ListParagraph"/>
+        <w:numPr>
+          <w:ilvl w:val="0"/>
+          <w:numId w:val="1"/>
+        </w:numPr>
+      </w:pPr>
+      <w:r>
         <w:lastRenderedPageBreak/>
-        <w:t>Swimming through water blocks</w:t>
-      </w:r>
-    </w:p>
-    <w:p>
-      <w:pPr>
-        <w:pStyle w:val="ListParagraph"/>
-        <w:numPr>
-          <w:ilvl w:val="0"/>
-          <w:numId w:val="1"/>
-        </w:numPr>
-        <w:rPr>
-          <w:b/>
-        </w:rPr>
-      </w:pPr>
-      <w:r>
-        <w:t>New Sounds and textures</w:t>
-      </w:r>
-    </w:p>
-    <w:p>
-      <w:pPr>
-        <w:rPr>
-          <w:b/>
-        </w:rPr>
-      </w:pPr>
-      <w:r>
-        <w:rPr>
-          <w:b/>
-        </w:rPr>
-        <w:t>Version Alpha 1.6 Dev 3(Optimization Dev):</w:t>
-      </w:r>
-    </w:p>
-    <w:p>
-      <w:r>
-        <w:rPr>
-          <w:b/>
-        </w:rPr>
-        <w:tab/>
-      </w:r>
-      <w:r>
-        <w:t xml:space="preserve">Will optimize many components of gameplay making the game faster (using multi-threading) and having more optimized code. Also with this update is the update of collision detection to deal with the fact that walls can now be placed in the air. Lots of bug fixes, and changes to the maps to make them tell more of a story now instead of just being kind of there like they were. </w:t>
+        <w:t xml:space="preserve">Sandbox mode: Summon what you want, summon blocks and destroy blocks, give yourself weapons and upgrade points, </w:t>
+      </w:r>
+      <w:proofErr w:type="spellStart"/>
+      <w:r>
+        <w:t>etc</w:t>
+      </w:r>
+      <w:proofErr w:type="spellEnd"/>
+      <w:r>
+        <w:t>… Also choose mode of textures.</w:t>
+      </w:r>
+    </w:p>
+    <w:p>
+      <w:pPr>
+        <w:rPr>
+          <w:b/>
+        </w:rPr>
+      </w:pPr>
+      <w:r>
+        <w:rPr>
+          <w:b/>
+        </w:rPr>
+        <w:t xml:space="preserve">Version </w:t>
+      </w:r>
+      <w:r>
+        <w:rPr>
+          <w:b/>
+        </w:rPr>
+        <w:t>Beta 1.0</w:t>
+      </w:r>
+      <w:r>
+        <w:rPr>
+          <w:b/>
+        </w:rPr>
+        <w:t xml:space="preserve"> (Graphical update):</w:t>
+      </w:r>
+    </w:p>
+    <w:p>
+      <w:pPr>
+        <w:pStyle w:val="ListParagraph"/>
+        <w:numPr>
+          <w:ilvl w:val="0"/>
+          <w:numId w:val="1"/>
+        </w:numPr>
+      </w:pPr>
+      <w:r>
+        <w:t xml:space="preserve">Tops of walls and bottoms of walls if it takes me a year to add. </w:t>
+      </w:r>
+    </w:p>
+    <w:p>
+      <w:pPr>
+        <w:pStyle w:val="ListParagraph"/>
+        <w:numPr>
+          <w:ilvl w:val="0"/>
+          <w:numId w:val="1"/>
+        </w:numPr>
+      </w:pPr>
+      <w:r>
+        <w:t>All textures will be optimized and more high depth</w:t>
+      </w:r>
+    </w:p>
+    <w:p>
+      <w:pPr>
+        <w:pStyle w:val="ListParagraph"/>
+        <w:numPr>
+          <w:ilvl w:val="0"/>
+          <w:numId w:val="1"/>
+        </w:numPr>
+      </w:pPr>
+      <w:r>
+        <w:t>All animations will be complete and better.</w:t>
+      </w:r>
+    </w:p>
+    <w:p>
+      <w:pPr>
+        <w:pStyle w:val="ListParagraph"/>
+        <w:numPr>
+          <w:ilvl w:val="0"/>
+          <w:numId w:val="1"/>
+        </w:numPr>
+      </w:pPr>
+      <w:r>
+        <w:t>Walls won’t stretch. I will work until this is fixed!</w:t>
+      </w:r>
+    </w:p>
+    <w:p>
+      <w:pPr>
+        <w:rPr>
+          <w:b/>
+        </w:rPr>
+      </w:pPr>
+      <w:r>
+        <w:rPr>
+          <w:b/>
+        </w:rPr>
+        <w:t xml:space="preserve">Version </w:t>
+      </w:r>
+      <w:r>
+        <w:rPr>
+          <w:b/>
+        </w:rPr>
+        <w:t>Beta 1.1</w:t>
+      </w:r>
+      <w:r>
+        <w:rPr>
+          <w:b/>
+        </w:rPr>
+        <w:t>(</w:t>
+      </w:r>
+      <w:r>
+        <w:rPr>
+          <w:b/>
+        </w:rPr>
+        <w:t>I see the light update</w:t>
+      </w:r>
+      <w:r>
+        <w:rPr>
+          <w:b/>
+        </w:rPr>
+        <w:t>):</w:t>
+      </w:r>
+    </w:p>
+    <w:p>
+      <w:pPr>
+        <w:pStyle w:val="ListParagraph"/>
+        <w:numPr>
+          <w:ilvl w:val="0"/>
+          <w:numId w:val="1"/>
+        </w:numPr>
+      </w:pPr>
+      <w:r>
+        <w:t>Better lighting system. Lights will draw vectors from their sources to all blocks in the surrounding radius and depending on their distance away they may or may not have an effect.</w:t>
+      </w:r>
+    </w:p>
+    <w:p>
+      <w:pPr>
+        <w:pStyle w:val="ListParagraph"/>
+        <w:numPr>
+          <w:ilvl w:val="0"/>
+          <w:numId w:val="1"/>
+        </w:numPr>
+      </w:pPr>
+      <w:r>
+        <w:t xml:space="preserve">Completely dark rooms. </w:t>
       </w:r>
       <w:proofErr w:type="gramStart"/>
       <w:r>
@@ -313,396 +403,173 @@
       </w:r>
       <w:proofErr w:type="gramEnd"/>
       <w:r>
-        <w:t xml:space="preserve"> there are now resource packs that the game loads in instead of having various themes. Resource packs allow the user to customize the game to their liking by changing game mechanics, audio, textures, and the maps that the player can play, but does not change the default mechanics of the game or engine.</w:t>
-      </w:r>
-      <w:r>
-        <w:t xml:space="preserve"> Also items and entities are given more attributes so that doors can raise to different heights, doors and elevators can continue to keep moving, custom audio queues can be played upon activation of certain items, </w:t>
-      </w:r>
+        <w:t xml:space="preserve"> light switches turning lights on and off</w:t>
+      </w:r>
+    </w:p>
+    <w:p>
+      <w:pPr>
+        <w:pStyle w:val="ListParagraph"/>
+        <w:numPr>
+          <w:ilvl w:val="0"/>
+          <w:numId w:val="1"/>
+        </w:numPr>
+      </w:pPr>
+      <w:r>
+        <w:t>Flickering lights</w:t>
+      </w:r>
+    </w:p>
+    <w:p>
+      <w:pPr>
+        <w:pStyle w:val="ListParagraph"/>
+        <w:numPr>
+          <w:ilvl w:val="0"/>
+          <w:numId w:val="1"/>
+        </w:numPr>
+      </w:pPr>
       <w:proofErr w:type="spellStart"/>
       <w:r>
-        <w:t>etc</w:t>
+        <w:t>Etc</w:t>
       </w:r>
       <w:proofErr w:type="spellEnd"/>
       <w:r>
-        <w:t xml:space="preserve">… Also you can now crouch under blocks. </w:t>
+        <w:t>…</w:t>
+      </w:r>
+    </w:p>
+    <w:p/>
+    <w:p>
+      <w:pPr>
+        <w:rPr>
+          <w:b/>
+        </w:rPr>
+      </w:pPr>
+      <w:r>
+        <w:rPr>
+          <w:b/>
+        </w:rPr>
+        <w:t xml:space="preserve">Vile </w:t>
+      </w:r>
+      <w:r>
+        <w:rPr>
+          <w:b/>
+        </w:rPr>
+        <w:t>Beta 1.</w:t>
+      </w:r>
+      <w:r>
+        <w:rPr>
+          <w:b/>
+        </w:rPr>
+        <w:t>2</w:t>
+      </w:r>
+      <w:r>
+        <w:rPr>
+          <w:b/>
+        </w:rPr>
+        <w:t xml:space="preserve"> (</w:t>
+      </w:r>
+      <w:r>
+        <w:rPr>
+          <w:b/>
+        </w:rPr>
+        <w:t>Mapping out the future</w:t>
+      </w:r>
+      <w:r>
+        <w:rPr>
+          <w:b/>
+        </w:rPr>
+        <w:t>):</w:t>
+      </w:r>
+    </w:p>
+    <w:p>
+      <w:pPr>
+        <w:pStyle w:val="ListParagraph"/>
+        <w:numPr>
+          <w:ilvl w:val="0"/>
+          <w:numId w:val="1"/>
+        </w:numPr>
+      </w:pPr>
+      <w:r>
+        <w:t>Walls of shorter and longer widths. Blocks on top of other blocks. Just better map creation over all to make a more real game experience.</w:t>
+      </w:r>
+    </w:p>
+    <w:p>
+      <w:pPr>
+        <w:pStyle w:val="ListParagraph"/>
+        <w:numPr>
+          <w:ilvl w:val="0"/>
+          <w:numId w:val="1"/>
+        </w:numPr>
+      </w:pPr>
+      <w:r>
+        <w:t>Maps redone to accompany this new change.</w:t>
+      </w:r>
+    </w:p>
+    <w:p/>
+    <w:p>
+      <w:pPr>
+        <w:rPr>
+          <w:b/>
+        </w:rPr>
+      </w:pPr>
+      <w:r>
+        <w:rPr>
+          <w:b/>
+        </w:rPr>
+        <w:t>Eventually:</w:t>
+      </w:r>
+    </w:p>
+    <w:p>
+      <w:pPr>
+        <w:rPr>
+          <w:b/>
+        </w:rPr>
+      </w:pPr>
+      <w:r>
+        <w:rPr>
+          <w:b/>
+        </w:rPr>
+        <w:lastRenderedPageBreak/>
+        <w:t xml:space="preserve">If I ever find out how to fix or do these things… </w:t>
+      </w:r>
+      <w:r>
+        <w:rPr>
+          <w:b/>
+        </w:rPr>
+        <w:t>Render to</w:t>
+      </w:r>
+      <w:r>
+        <w:rPr>
+          <w:b/>
+        </w:rPr>
+        <w:t>ps of walls,</w:t>
+      </w:r>
+      <w:r>
+        <w:rPr>
+          <w:b/>
+        </w:rPr>
+        <w:t xml:space="preserve"> create skybox/</w:t>
+      </w:r>
+      <w:proofErr w:type="spellStart"/>
+      <w:r>
+        <w:rPr>
+          <w:b/>
+        </w:rPr>
+        <w:t>skydome</w:t>
+      </w:r>
+      <w:proofErr w:type="spellEnd"/>
+      <w:r>
+        <w:rPr>
+          <w:b/>
+        </w:rPr>
+        <w:t>, stop wall stretching,</w:t>
+      </w:r>
+      <w:r>
+        <w:rPr>
+          <w:b/>
+        </w:rPr>
+        <w:t xml:space="preserve"> fix multiplayer</w:t>
       </w:r>
       <w:bookmarkStart w:id="0" w:name="_GoBack"/>
       <w:bookmarkEnd w:id="0"/>
-    </w:p>
-    <w:p>
-      <w:pPr>
-        <w:rPr>
-          <w:b/>
-        </w:rPr>
-      </w:pPr>
-      <w:r>
-        <w:rPr>
-          <w:b/>
-        </w:rPr>
-        <w:t>Ve</w:t>
-      </w:r>
-      <w:r>
-        <w:rPr>
-          <w:b/>
-        </w:rPr>
-        <w:t>rsion Alpha 1.7</w:t>
-      </w:r>
-      <w:r>
-        <w:rPr>
-          <w:b/>
-        </w:rPr>
-        <w:t xml:space="preserve"> (The Game taking shape):</w:t>
-      </w:r>
-    </w:p>
-    <w:p>
-      <w:pPr>
-        <w:pStyle w:val="ListParagraph"/>
-        <w:numPr>
-          <w:ilvl w:val="0"/>
-          <w:numId w:val="1"/>
-        </w:numPr>
-      </w:pPr>
-      <w:r>
-        <w:t xml:space="preserve">Campaign mode will be complete. All sound clips and things imperative to the story will be added. </w:t>
-      </w:r>
-    </w:p>
-    <w:p>
-      <w:pPr>
-        <w:pStyle w:val="ListParagraph"/>
-        <w:numPr>
-          <w:ilvl w:val="0"/>
-          <w:numId w:val="1"/>
-        </w:numPr>
-      </w:pPr>
-      <w:proofErr w:type="spellStart"/>
-      <w:r>
-        <w:t>Marvelgoth</w:t>
-      </w:r>
-      <w:proofErr w:type="spellEnd"/>
-      <w:r>
-        <w:t xml:space="preserve"> will be added… with </w:t>
-      </w:r>
-      <w:proofErr w:type="gramStart"/>
-      <w:r>
-        <w:t>all of</w:t>
-      </w:r>
-      <w:proofErr w:type="gramEnd"/>
-      <w:r>
-        <w:t xml:space="preserve"> his ferocity.</w:t>
-      </w:r>
-    </w:p>
-    <w:p>
-      <w:pPr>
-        <w:pStyle w:val="ListParagraph"/>
-        <w:numPr>
-          <w:ilvl w:val="0"/>
-          <w:numId w:val="1"/>
-        </w:numPr>
-      </w:pPr>
-      <w:r>
-        <w:t>Survival wave mode will be added. Player will gain upgrade points in increasing numbers after each wave where he/she can upgrade him/herself and his/her weapons. Waves will start the player activates them. Waves will get harder as the game goes on. After 20 waves it will loop but the enemies will get faster and stronger.</w:t>
-      </w:r>
-    </w:p>
-    <w:p>
-      <w:pPr>
-        <w:pStyle w:val="ListParagraph"/>
-        <w:numPr>
-          <w:ilvl w:val="0"/>
-          <w:numId w:val="1"/>
-        </w:numPr>
-      </w:pPr>
-      <w:r>
-        <w:t xml:space="preserve">Sandbox mode: Summon what you want, summon blocks and destroy blocks, give yourself weapons and upgrade points, </w:t>
-      </w:r>
-      <w:proofErr w:type="spellStart"/>
-      <w:r>
-        <w:t>etc</w:t>
-      </w:r>
-      <w:proofErr w:type="spellEnd"/>
-      <w:r>
-        <w:t>… Also choose mode of textures.</w:t>
-      </w:r>
-    </w:p>
-    <w:p>
-      <w:pPr>
-        <w:rPr>
-          <w:b/>
-        </w:rPr>
-      </w:pPr>
-      <w:r>
-        <w:rPr>
-          <w:b/>
-        </w:rPr>
-        <w:lastRenderedPageBreak/>
-        <w:t>Version Alpha 1.8</w:t>
-      </w:r>
-      <w:r>
-        <w:rPr>
-          <w:b/>
-        </w:rPr>
-        <w:t xml:space="preserve"> (Graphical update):</w:t>
-      </w:r>
-    </w:p>
-    <w:p>
-      <w:pPr>
-        <w:pStyle w:val="ListParagraph"/>
-        <w:numPr>
-          <w:ilvl w:val="0"/>
-          <w:numId w:val="1"/>
-        </w:numPr>
-      </w:pPr>
-      <w:r>
-        <w:t xml:space="preserve">Tops of walls and bottoms of walls if it takes me a year to add. </w:t>
-      </w:r>
-    </w:p>
-    <w:p>
-      <w:pPr>
-        <w:pStyle w:val="ListParagraph"/>
-        <w:numPr>
-          <w:ilvl w:val="0"/>
-          <w:numId w:val="1"/>
-        </w:numPr>
-      </w:pPr>
-      <w:r>
-        <w:t>All textures will be optimized and more high depth</w:t>
-      </w:r>
-    </w:p>
-    <w:p>
-      <w:pPr>
-        <w:pStyle w:val="ListParagraph"/>
-        <w:numPr>
-          <w:ilvl w:val="0"/>
-          <w:numId w:val="1"/>
-        </w:numPr>
-      </w:pPr>
-      <w:r>
-        <w:t>All animations will be complete and better.</w:t>
-      </w:r>
-    </w:p>
-    <w:p>
-      <w:pPr>
-        <w:pStyle w:val="ListParagraph"/>
-        <w:numPr>
-          <w:ilvl w:val="0"/>
-          <w:numId w:val="1"/>
-        </w:numPr>
-      </w:pPr>
-      <w:r>
-        <w:t>Walls won’t stretch. I will work until this is fixed!</w:t>
-      </w:r>
-    </w:p>
-    <w:p>
-      <w:pPr>
-        <w:rPr>
-          <w:b/>
-        </w:rPr>
-      </w:pPr>
-      <w:r>
-        <w:rPr>
-          <w:b/>
-        </w:rPr>
-        <w:t>Version Alpha 1.9</w:t>
-      </w:r>
-      <w:r>
-        <w:rPr>
-          <w:b/>
-        </w:rPr>
-        <w:t>(</w:t>
-      </w:r>
-      <w:r>
-        <w:rPr>
-          <w:b/>
-        </w:rPr>
-        <w:t>I see the light update</w:t>
-      </w:r>
-      <w:r>
-        <w:rPr>
-          <w:b/>
-        </w:rPr>
-        <w:t>):</w:t>
-      </w:r>
-    </w:p>
-    <w:p>
-      <w:pPr>
-        <w:pStyle w:val="ListParagraph"/>
-        <w:numPr>
-          <w:ilvl w:val="0"/>
-          <w:numId w:val="1"/>
-        </w:numPr>
-      </w:pPr>
-      <w:r>
-        <w:t>Better lighting system. Lights will draw vectors from their sources to all blocks in the surrounding radius and depending on their distance away they may or may not have an effect.</w:t>
-      </w:r>
-    </w:p>
-    <w:p>
-      <w:pPr>
-        <w:pStyle w:val="ListParagraph"/>
-        <w:numPr>
-          <w:ilvl w:val="0"/>
-          <w:numId w:val="1"/>
-        </w:numPr>
-      </w:pPr>
-      <w:r>
-        <w:t xml:space="preserve">Completely dark rooms. </w:t>
-      </w:r>
-      <w:proofErr w:type="gramStart"/>
-      <w:r>
-        <w:t>Also</w:t>
-      </w:r>
-      <w:proofErr w:type="gramEnd"/>
-      <w:r>
-        <w:t xml:space="preserve"> light switches turning lights on and off</w:t>
-      </w:r>
-    </w:p>
-    <w:p>
-      <w:pPr>
-        <w:pStyle w:val="ListParagraph"/>
-        <w:numPr>
-          <w:ilvl w:val="0"/>
-          <w:numId w:val="1"/>
-        </w:numPr>
-      </w:pPr>
-      <w:r>
-        <w:t>Flickering lights</w:t>
-      </w:r>
-    </w:p>
-    <w:p>
-      <w:pPr>
-        <w:pStyle w:val="ListParagraph"/>
-        <w:numPr>
-          <w:ilvl w:val="0"/>
-          <w:numId w:val="1"/>
-        </w:numPr>
-      </w:pPr>
-      <w:proofErr w:type="spellStart"/>
-      <w:r>
-        <w:t>Etc</w:t>
-      </w:r>
-      <w:proofErr w:type="spellEnd"/>
-      <w:r>
-        <w:t>…</w:t>
-      </w:r>
-    </w:p>
-    <w:p/>
-    <w:p>
-      <w:pPr>
-        <w:rPr>
-          <w:b/>
-        </w:rPr>
-      </w:pPr>
-      <w:r>
-        <w:rPr>
-          <w:b/>
-        </w:rPr>
-        <w:t xml:space="preserve">Vile </w:t>
-      </w:r>
-      <w:r>
-        <w:rPr>
-          <w:b/>
-        </w:rPr>
-        <w:t>Beta 1.0</w:t>
-      </w:r>
-      <w:r>
-        <w:rPr>
-          <w:b/>
-        </w:rPr>
-        <w:t xml:space="preserve"> (</w:t>
-      </w:r>
-      <w:r>
-        <w:rPr>
-          <w:b/>
-        </w:rPr>
-        <w:t>Mapping out the future</w:t>
-      </w:r>
-      <w:r>
-        <w:rPr>
-          <w:b/>
-        </w:rPr>
-        <w:t>):</w:t>
-      </w:r>
-    </w:p>
-    <w:p>
-      <w:pPr>
-        <w:pStyle w:val="ListParagraph"/>
-        <w:numPr>
-          <w:ilvl w:val="0"/>
-          <w:numId w:val="1"/>
-        </w:numPr>
-      </w:pPr>
-      <w:r>
-        <w:t>Walls of shorter and longer widths. Blocks on top of other blocks. Just better map creation over all to make a more real game experience.</w:t>
-      </w:r>
-    </w:p>
-    <w:p>
-      <w:pPr>
-        <w:pStyle w:val="ListParagraph"/>
-        <w:numPr>
-          <w:ilvl w:val="0"/>
-          <w:numId w:val="1"/>
-        </w:numPr>
-      </w:pPr>
-      <w:r>
-        <w:t>Maps redone to accompany this new change.</w:t>
-      </w:r>
-    </w:p>
-    <w:p/>
-    <w:p>
-      <w:pPr>
-        <w:rPr>
-          <w:b/>
-        </w:rPr>
-      </w:pPr>
-      <w:r>
-        <w:rPr>
-          <w:b/>
-        </w:rPr>
-        <w:t>Eventually:</w:t>
-      </w:r>
-    </w:p>
-    <w:p>
-      <w:pPr>
-        <w:rPr>
-          <w:b/>
-        </w:rPr>
-      </w:pPr>
-      <w:r>
-        <w:rPr>
-          <w:b/>
-        </w:rPr>
-        <w:t xml:space="preserve">If I ever find out how to fix or do these things… </w:t>
-      </w:r>
-      <w:r>
-        <w:rPr>
-          <w:b/>
-        </w:rPr>
-        <w:t>Render to</w:t>
-      </w:r>
-      <w:r>
-        <w:rPr>
-          <w:b/>
-        </w:rPr>
-        <w:t>ps of walls,</w:t>
-      </w:r>
-      <w:r>
-        <w:rPr>
-          <w:b/>
-        </w:rPr>
-        <w:t xml:space="preserve"> create skybox/</w:t>
-      </w:r>
-      <w:proofErr w:type="spellStart"/>
-      <w:r>
-        <w:rPr>
-          <w:b/>
-        </w:rPr>
-        <w:t>skydome</w:t>
-      </w:r>
-      <w:proofErr w:type="spellEnd"/>
-      <w:r>
-        <w:rPr>
-          <w:b/>
-        </w:rPr>
-        <w:t>, stop wall stretching,</w:t>
-      </w:r>
     </w:p>
     <w:p>
       <w:pPr>

</xml_diff>